<commit_message>
Modifica Valor total retiro quitando Avee
</commit_message>
<xml_diff>
--- a/Promp.docx
+++ b/Promp.docx
@@ -1104,11 +1104,11 @@
         <w:pStyle w:val="Sinespaciado"/>
       </w:pPr>
       <w:r>
-        <w:t>Suma total de avao</w:t>
-      </w:r>
-      <w:proofErr w:type="spellStart"/>
-      <w:r>
-        <w:t>_exentos</w:t>
+        <w:t xml:space="preserve">Suma total de </w:t>
+      </w:r>
+      <w:proofErr w:type="spellStart"/>
+      <w:r>
+        <w:t>avao_exentos</w:t>
       </w:r>
       <w:proofErr w:type="spellEnd"/>
       <w:r>
@@ -1192,10 +1192,169 @@
       </w:r>
       <w:proofErr w:type="spellEnd"/>
       <w:r>
+        <w:t xml:space="preserve"> y se puede </w:t>
+      </w:r>
+      <w:proofErr w:type="spellStart"/>
+      <w:r>
+        <w:t>avee</w:t>
+      </w:r>
+      <w:proofErr w:type="spellEnd"/>
+      <w:r>
+        <w:t xml:space="preserve"> siempre y cuando este desvinculado de la empresa para lo cual hay se asocia la </w:t>
+      </w:r>
+      <w:proofErr w:type="spellStart"/>
+      <w:r>
+        <w:t>label</w:t>
+      </w:r>
+      <w:proofErr w:type="spellEnd"/>
+      <w:r>
+        <w:t xml:space="preserve"> desvinculación laboral </w:t>
+      </w:r>
+      <w:proofErr w:type="spellStart"/>
+      <w:r>
+        <w:t>si</w:t>
+      </w:r>
+      <w:proofErr w:type="spellEnd"/>
+      <w:r>
+        <w:t xml:space="preserve"> o no</w:t>
+      </w:r>
+    </w:p>
+    <w:p>
+      <w:pPr>
+        <w:pStyle w:val="Sinespaciado"/>
+      </w:pPr>
+    </w:p>
+    <w:p>
+      <w:pPr>
+        <w:pStyle w:val="Sinespaciado"/>
+      </w:pPr>
+      <w:r>
+        <w:t>Si es retiro total pensionado Smurfit</w:t>
+      </w:r>
+    </w:p>
+    <w:p>
+      <w:pPr>
+        <w:pStyle w:val="Sinespaciado"/>
+      </w:pPr>
+      <w:r>
+        <w:t xml:space="preserve">Suma total </w:t>
+      </w:r>
+      <w:proofErr w:type="spellStart"/>
+      <w:r>
+        <w:t>avao</w:t>
+      </w:r>
+      <w:proofErr w:type="spellEnd"/>
+      <w:r>
+        <w:t xml:space="preserve">, </w:t>
+      </w:r>
+      <w:proofErr w:type="spellStart"/>
+      <w:r>
+        <w:t>avae</w:t>
+      </w:r>
+      <w:proofErr w:type="spellEnd"/>
+      <w:r>
+        <w:t xml:space="preserve">, Aveo, </w:t>
+      </w:r>
+      <w:proofErr w:type="spellStart"/>
+      <w:r>
+        <w:t>apae</w:t>
+      </w:r>
+      <w:proofErr w:type="spellEnd"/>
+      <w:r>
+        <w:t xml:space="preserve">, </w:t>
+      </w:r>
+      <w:proofErr w:type="spellStart"/>
+      <w:r>
+        <w:t>acae</w:t>
+      </w:r>
+      <w:proofErr w:type="spellEnd"/>
+      <w:r>
+        <w:t xml:space="preserve">, </w:t>
+      </w:r>
+      <w:proofErr w:type="spellStart"/>
+      <w:r>
+        <w:t>acao</w:t>
+      </w:r>
+      <w:proofErr w:type="spellEnd"/>
+      <w:r>
+        <w:t xml:space="preserve"> y se puede </w:t>
+      </w:r>
+      <w:proofErr w:type="spellStart"/>
+      <w:r>
+        <w:t>avee</w:t>
+      </w:r>
+      <w:proofErr w:type="spellEnd"/>
+      <w:r>
+        <w:t xml:space="preserve"> siempre y cuando este desvinculado de la empresa para lo cual hay se asocia la </w:t>
+      </w:r>
+      <w:proofErr w:type="spellStart"/>
+      <w:r>
+        <w:t>label</w:t>
+      </w:r>
+      <w:proofErr w:type="spellEnd"/>
+      <w:r>
+        <w:t xml:space="preserve"> desvinculación laboral </w:t>
+      </w:r>
+      <w:proofErr w:type="spellStart"/>
+      <w:r>
+        <w:t>si</w:t>
+      </w:r>
+      <w:proofErr w:type="spellEnd"/>
+      <w:r>
+        <w:t xml:space="preserve"> o no</w:t>
+      </w:r>
+    </w:p>
+    <w:p>
+      <w:pPr>
+        <w:pStyle w:val="Sinespaciado"/>
+      </w:pPr>
+    </w:p>
+    <w:p>
+      <w:pPr>
+        <w:pStyle w:val="Sinespaciado"/>
+      </w:pPr>
+      <w:r>
+        <w:t xml:space="preserve">Si es retiro total por vivienda </w:t>
+      </w:r>
+    </w:p>
+    <w:p>
+      <w:pPr>
+        <w:pStyle w:val="Sinespaciado"/>
+      </w:pPr>
+      <w:r>
+        <w:t xml:space="preserve">Suma total de </w:t>
+      </w:r>
+      <w:proofErr w:type="spellStart"/>
+      <w:r>
+        <w:t>avao</w:t>
+      </w:r>
+      <w:proofErr w:type="spellEnd"/>
+      <w:r>
+        <w:t xml:space="preserve">, </w:t>
+      </w:r>
+      <w:proofErr w:type="spellStart"/>
+      <w:r>
+        <w:t>avae</w:t>
+      </w:r>
+      <w:proofErr w:type="spellEnd"/>
+      <w:r>
         <w:t xml:space="preserve"> </w:t>
       </w:r>
-      <w:r>
-        <w:t xml:space="preserve">y se puede </w:t>
+      <w:proofErr w:type="spellStart"/>
+      <w:r>
+        <w:t>apae</w:t>
+      </w:r>
+      <w:proofErr w:type="spellEnd"/>
+      <w:r>
+        <w:t xml:space="preserve">, </w:t>
+      </w:r>
+      <w:proofErr w:type="spellStart"/>
+      <w:r>
+        <w:t>acae</w:t>
+      </w:r>
+      <w:proofErr w:type="spellEnd"/>
+      <w:r>
+        <w:t xml:space="preserve"> y se puede </w:t>
       </w:r>
       <w:proofErr w:type="spellStart"/>
       <w:r>
@@ -1232,15 +1391,15 @@
         <w:pStyle w:val="Sinespaciado"/>
       </w:pPr>
       <w:r>
-        <w:t>Si es retiro total pensionado Smurfit</w:t>
-      </w:r>
-    </w:p>
-    <w:p>
-      <w:pPr>
-        <w:pStyle w:val="Sinespaciado"/>
-      </w:pPr>
-      <w:r>
-        <w:t xml:space="preserve">Suma total </w:t>
+        <w:t>Si es retiro total por desvinculación</w:t>
+      </w:r>
+    </w:p>
+    <w:p>
+      <w:pPr>
+        <w:pStyle w:val="Sinespaciado"/>
+      </w:pPr>
+      <w:r>
+        <w:t xml:space="preserve">Suma total de </w:t>
       </w:r>
       <w:proofErr w:type="spellStart"/>
       <w:r>
@@ -1256,7 +1415,15 @@
       </w:r>
       <w:proofErr w:type="spellEnd"/>
       <w:r>
-        <w:t xml:space="preserve">, Aveo, </w:t>
+        <w:t xml:space="preserve">, </w:t>
+      </w:r>
+      <w:proofErr w:type="spellStart"/>
+      <w:r>
+        <w:t>avee</w:t>
+      </w:r>
+      <w:proofErr w:type="spellEnd"/>
+      <w:r>
+        <w:t xml:space="preserve">, </w:t>
       </w:r>
       <w:proofErr w:type="spellStart"/>
       <w:r>
@@ -1264,189 +1431,13 @@
       </w:r>
       <w:proofErr w:type="spellEnd"/>
       <w:r>
-        <w:t xml:space="preserve">, </w:t>
+        <w:t xml:space="preserve"> y </w:t>
       </w:r>
       <w:proofErr w:type="spellStart"/>
       <w:r>
         <w:t>acae</w:t>
       </w:r>
       <w:proofErr w:type="spellEnd"/>
-      <w:r>
-        <w:t xml:space="preserve">, </w:t>
-      </w:r>
-      <w:proofErr w:type="spellStart"/>
-      <w:r>
-        <w:t>acao</w:t>
-      </w:r>
-      <w:proofErr w:type="spellEnd"/>
-      <w:r>
-        <w:t xml:space="preserve"> </w:t>
-      </w:r>
-      <w:r>
-        <w:t xml:space="preserve">y se puede </w:t>
-      </w:r>
-      <w:proofErr w:type="spellStart"/>
-      <w:r>
-        <w:t>avee</w:t>
-      </w:r>
-      <w:proofErr w:type="spellEnd"/>
-      <w:r>
-        <w:t xml:space="preserve"> siempre y cuando este desvinculado de la empresa para lo cual hay se asocia la </w:t>
-      </w:r>
-      <w:proofErr w:type="spellStart"/>
-      <w:r>
-        <w:t>label</w:t>
-      </w:r>
-      <w:proofErr w:type="spellEnd"/>
-      <w:r>
-        <w:t xml:space="preserve"> desvinculación laboral </w:t>
-      </w:r>
-      <w:proofErr w:type="spellStart"/>
-      <w:r>
-        <w:t>si</w:t>
-      </w:r>
-      <w:proofErr w:type="spellEnd"/>
-      <w:r>
-        <w:t xml:space="preserve"> o no</w:t>
-      </w:r>
-    </w:p>
-    <w:p>
-      <w:pPr>
-        <w:pStyle w:val="Sinespaciado"/>
-      </w:pPr>
-    </w:p>
-    <w:p>
-      <w:pPr>
-        <w:pStyle w:val="Sinespaciado"/>
-      </w:pPr>
-      <w:r>
-        <w:t xml:space="preserve">Si es retiro total por vivienda </w:t>
-      </w:r>
-    </w:p>
-    <w:p>
-      <w:pPr>
-        <w:pStyle w:val="Sinespaciado"/>
-      </w:pPr>
-      <w:r>
-        <w:t xml:space="preserve">Suma total de </w:t>
-      </w:r>
-      <w:proofErr w:type="spellStart"/>
-      <w:r>
-        <w:t>avao</w:t>
-      </w:r>
-      <w:proofErr w:type="spellEnd"/>
-      <w:r>
-        <w:t xml:space="preserve">, </w:t>
-      </w:r>
-      <w:proofErr w:type="spellStart"/>
-      <w:r>
-        <w:t>avae</w:t>
-      </w:r>
-      <w:proofErr w:type="spellEnd"/>
-      <w:r>
-        <w:t xml:space="preserve"> </w:t>
-      </w:r>
-      <w:proofErr w:type="spellStart"/>
-      <w:r>
-        <w:t>apae</w:t>
-      </w:r>
-      <w:proofErr w:type="spellEnd"/>
-      <w:r>
-        <w:t xml:space="preserve">, </w:t>
-      </w:r>
-      <w:proofErr w:type="spellStart"/>
-      <w:r>
-        <w:t>acae</w:t>
-      </w:r>
-      <w:proofErr w:type="spellEnd"/>
-      <w:r>
-        <w:t xml:space="preserve"> </w:t>
-      </w:r>
-      <w:r>
-        <w:t xml:space="preserve">y se puede </w:t>
-      </w:r>
-      <w:proofErr w:type="spellStart"/>
-      <w:r>
-        <w:t>avee</w:t>
-      </w:r>
-      <w:proofErr w:type="spellEnd"/>
-      <w:r>
-        <w:t xml:space="preserve"> siempre y cuando este desvinculado de la empresa para lo cual hay se asocia la </w:t>
-      </w:r>
-      <w:proofErr w:type="spellStart"/>
-      <w:r>
-        <w:t>label</w:t>
-      </w:r>
-      <w:proofErr w:type="spellEnd"/>
-      <w:r>
-        <w:t xml:space="preserve"> desvinculación laboral </w:t>
-      </w:r>
-      <w:proofErr w:type="spellStart"/>
-      <w:r>
-        <w:t>si</w:t>
-      </w:r>
-      <w:proofErr w:type="spellEnd"/>
-      <w:r>
-        <w:t xml:space="preserve"> o no</w:t>
-      </w:r>
-    </w:p>
-    <w:p>
-      <w:pPr>
-        <w:pStyle w:val="Sinespaciado"/>
-      </w:pPr>
-    </w:p>
-    <w:p>
-      <w:pPr>
-        <w:pStyle w:val="Sinespaciado"/>
-      </w:pPr>
-      <w:r>
-        <w:t>Si es retiro total por desvinculación</w:t>
-      </w:r>
-    </w:p>
-    <w:p>
-      <w:pPr>
-        <w:pStyle w:val="Sinespaciado"/>
-      </w:pPr>
-      <w:r>
-        <w:t xml:space="preserve">Suma total de </w:t>
-      </w:r>
-      <w:proofErr w:type="spellStart"/>
-      <w:r>
-        <w:t>avao</w:t>
-      </w:r>
-      <w:proofErr w:type="spellEnd"/>
-      <w:r>
-        <w:t xml:space="preserve">, </w:t>
-      </w:r>
-      <w:proofErr w:type="spellStart"/>
-      <w:r>
-        <w:t>avae</w:t>
-      </w:r>
-      <w:proofErr w:type="spellEnd"/>
-      <w:r>
-        <w:t xml:space="preserve">, </w:t>
-      </w:r>
-      <w:proofErr w:type="spellStart"/>
-      <w:r>
-        <w:t>avee</w:t>
-      </w:r>
-      <w:proofErr w:type="spellEnd"/>
-      <w:r>
-        <w:t xml:space="preserve">, </w:t>
-      </w:r>
-      <w:proofErr w:type="spellStart"/>
-      <w:r>
-        <w:t>apae</w:t>
-      </w:r>
-      <w:proofErr w:type="spellEnd"/>
-      <w:r>
-        <w:t xml:space="preserve"> y </w:t>
-      </w:r>
-      <w:proofErr w:type="spellStart"/>
-      <w:r>
-        <w:t>acae</w:t>
-      </w:r>
-      <w:proofErr w:type="spellEnd"/>
     </w:p>
     <w:p>
       <w:pPr>
@@ -1468,6 +1459,2005 @@
       <w:r>
         <w:t>La suma de todos los aportes</w:t>
       </w:r>
+    </w:p>
+    <w:p>
+      <w:pPr>
+        <w:pStyle w:val="Sinespaciado"/>
+        <w:rPr>
+          <w:color w:val="FF0000"/>
+        </w:rPr>
+      </w:pPr>
+    </w:p>
+    <w:p>
+      <w:pPr>
+        <w:pStyle w:val="Sinespaciado"/>
+        <w:rPr>
+          <w:color w:val="FF0000"/>
+        </w:rPr>
+      </w:pPr>
+    </w:p>
+    <w:p>
+      <w:pPr>
+        <w:pStyle w:val="Sinespaciado"/>
+        <w:rPr>
+          <w:color w:val="FF0000"/>
+        </w:rPr>
+      </w:pPr>
+    </w:p>
+    <w:p>
+      <w:pPr>
+        <w:pStyle w:val="Sinespaciado"/>
+        <w:rPr>
+          <w:color w:val="FF0000"/>
+        </w:rPr>
+      </w:pPr>
+    </w:p>
+    <w:p>
+      <w:pPr>
+        <w:pStyle w:val="Sinespaciado"/>
+        <w:rPr>
+          <w:color w:val="FF0000"/>
+        </w:rPr>
+      </w:pPr>
+      <w:r>
+        <w:rPr>
+          <w:color w:val="FF0000"/>
+        </w:rPr>
+        <w:t>/* Estilos para pantallas de escritorio y dispositivos más grandes */</w:t>
+      </w:r>
+    </w:p>
+    <w:p>
+      <w:pPr>
+        <w:pStyle w:val="Sinespaciado"/>
+        <w:rPr>
+          <w:color w:val="FF0000"/>
+        </w:rPr>
+      </w:pPr>
+      <w:r>
+        <w:rPr>
+          <w:color w:val="FF0000"/>
+        </w:rPr>
+        <w:t>@media (</w:t>
+      </w:r>
+      <w:proofErr w:type="spellStart"/>
+      <w:r>
+        <w:rPr>
+          <w:color w:val="FF0000"/>
+        </w:rPr>
+        <w:t>max-width</w:t>
+      </w:r>
+      <w:proofErr w:type="spellEnd"/>
+      <w:r>
+        <w:rPr>
+          <w:color w:val="FF0000"/>
+        </w:rPr>
+        <w:t>: 1024px) {</w:t>
+      </w:r>
+    </w:p>
+    <w:p>
+      <w:pPr>
+        <w:pStyle w:val="Sinespaciado"/>
+        <w:rPr>
+          <w:color w:val="FF0000"/>
+        </w:rPr>
+      </w:pPr>
+      <w:r>
+        <w:rPr>
+          <w:color w:val="FF0000"/>
+        </w:rPr>
+        <w:t>  /* Asegura que el diseño se mantenga igual en portátiles */</w:t>
+      </w:r>
+    </w:p>
+    <w:p>
+      <w:pPr>
+        <w:pStyle w:val="Sinespaciado"/>
+        <w:rPr>
+          <w:color w:val="FF0000"/>
+        </w:rPr>
+      </w:pPr>
+      <w:r>
+        <w:rPr>
+          <w:color w:val="FF0000"/>
+        </w:rPr>
+        <w:t>  .</w:t>
+      </w:r>
+      <w:proofErr w:type="spellStart"/>
+      <w:r>
+        <w:rPr>
+          <w:color w:val="FF0000"/>
+        </w:rPr>
+        <w:t>bloque_superior</w:t>
+      </w:r>
+      <w:proofErr w:type="spellEnd"/>
+      <w:r>
+        <w:rPr>
+          <w:color w:val="FF0000"/>
+        </w:rPr>
+        <w:t xml:space="preserve"> {</w:t>
+      </w:r>
+    </w:p>
+    <w:p>
+      <w:pPr>
+        <w:pStyle w:val="Sinespaciado"/>
+        <w:rPr>
+          <w:color w:val="FF0000"/>
+        </w:rPr>
+      </w:pPr>
+      <w:r>
+        <w:rPr>
+          <w:color w:val="FF0000"/>
+        </w:rPr>
+        <w:t xml:space="preserve">      </w:t>
+      </w:r>
+      <w:proofErr w:type="spellStart"/>
+      <w:r>
+        <w:rPr>
+          <w:color w:val="FF0000"/>
+        </w:rPr>
+        <w:t>display</w:t>
+      </w:r>
+      <w:proofErr w:type="spellEnd"/>
+      <w:r>
+        <w:rPr>
+          <w:color w:val="FF0000"/>
+        </w:rPr>
+        <w:t xml:space="preserve">: </w:t>
+      </w:r>
+      <w:proofErr w:type="spellStart"/>
+      <w:r>
+        <w:rPr>
+          <w:color w:val="FF0000"/>
+        </w:rPr>
+        <w:t>flex</w:t>
+      </w:r>
+      <w:proofErr w:type="spellEnd"/>
+      <w:r>
+        <w:rPr>
+          <w:color w:val="FF0000"/>
+        </w:rPr>
+        <w:t>;</w:t>
+      </w:r>
+    </w:p>
+    <w:p>
+      <w:pPr>
+        <w:pStyle w:val="Sinespaciado"/>
+        <w:rPr>
+          <w:color w:val="FF0000"/>
+        </w:rPr>
+      </w:pPr>
+      <w:r>
+        <w:rPr>
+          <w:color w:val="FF0000"/>
+        </w:rPr>
+        <w:t xml:space="preserve">      </w:t>
+      </w:r>
+      <w:proofErr w:type="spellStart"/>
+      <w:r>
+        <w:rPr>
+          <w:color w:val="FF0000"/>
+        </w:rPr>
+        <w:t>width</w:t>
+      </w:r>
+      <w:proofErr w:type="spellEnd"/>
+      <w:r>
+        <w:rPr>
+          <w:color w:val="FF0000"/>
+        </w:rPr>
+        <w:t>: 100%;</w:t>
+      </w:r>
+    </w:p>
+    <w:p>
+      <w:pPr>
+        <w:pStyle w:val="Sinespaciado"/>
+        <w:rPr>
+          <w:color w:val="FF0000"/>
+        </w:rPr>
+      </w:pPr>
+      <w:r>
+        <w:rPr>
+          <w:color w:val="FF0000"/>
+        </w:rPr>
+        <w:t xml:space="preserve">      </w:t>
+      </w:r>
+      <w:proofErr w:type="spellStart"/>
+      <w:r>
+        <w:rPr>
+          <w:color w:val="FF0000"/>
+        </w:rPr>
+        <w:t>padding</w:t>
+      </w:r>
+      <w:proofErr w:type="spellEnd"/>
+      <w:r>
+        <w:rPr>
+          <w:color w:val="FF0000"/>
+        </w:rPr>
+        <w:t>: 20px 30px;</w:t>
+      </w:r>
+    </w:p>
+    <w:p>
+      <w:pPr>
+        <w:pStyle w:val="Sinespaciado"/>
+        <w:rPr>
+          <w:color w:val="FF0000"/>
+        </w:rPr>
+      </w:pPr>
+      <w:r>
+        <w:rPr>
+          <w:color w:val="FF0000"/>
+        </w:rPr>
+        <w:t xml:space="preserve">      </w:t>
+      </w:r>
+      <w:proofErr w:type="spellStart"/>
+      <w:r>
+        <w:rPr>
+          <w:color w:val="FF0000"/>
+        </w:rPr>
+        <w:t>justify-content</w:t>
+      </w:r>
+      <w:proofErr w:type="spellEnd"/>
+      <w:r>
+        <w:rPr>
+          <w:color w:val="FF0000"/>
+        </w:rPr>
+        <w:t xml:space="preserve">: </w:t>
+      </w:r>
+      <w:proofErr w:type="spellStart"/>
+      <w:r>
+        <w:rPr>
+          <w:color w:val="FF0000"/>
+        </w:rPr>
+        <w:t>space-between</w:t>
+      </w:r>
+      <w:proofErr w:type="spellEnd"/>
+      <w:r>
+        <w:rPr>
+          <w:color w:val="FF0000"/>
+        </w:rPr>
+        <w:t>;</w:t>
+      </w:r>
+    </w:p>
+    <w:p>
+      <w:pPr>
+        <w:pStyle w:val="Sinespaciado"/>
+        <w:rPr>
+          <w:color w:val="FF0000"/>
+        </w:rPr>
+      </w:pPr>
+      <w:r>
+        <w:rPr>
+          <w:color w:val="FF0000"/>
+        </w:rPr>
+        <w:t xml:space="preserve">      </w:t>
+      </w:r>
+      <w:proofErr w:type="spellStart"/>
+      <w:r>
+        <w:rPr>
+          <w:color w:val="FF0000"/>
+        </w:rPr>
+        <w:t>margin</w:t>
+      </w:r>
+      <w:proofErr w:type="spellEnd"/>
+      <w:r>
+        <w:rPr>
+          <w:color w:val="FF0000"/>
+        </w:rPr>
+        <w:t>: 10px;</w:t>
+      </w:r>
+    </w:p>
+    <w:p>
+      <w:pPr>
+        <w:pStyle w:val="Sinespaciado"/>
+        <w:rPr>
+          <w:color w:val="FF0000"/>
+        </w:rPr>
+      </w:pPr>
+      <w:r>
+        <w:rPr>
+          <w:color w:val="FF0000"/>
+        </w:rPr>
+        <w:t>  }</w:t>
+      </w:r>
+    </w:p>
+    <w:p>
+      <w:pPr>
+        <w:pStyle w:val="Sinespaciado"/>
+        <w:rPr>
+          <w:color w:val="FF0000"/>
+        </w:rPr>
+      </w:pPr>
+    </w:p>
+    <w:p>
+      <w:pPr>
+        <w:pStyle w:val="Sinespaciado"/>
+        <w:rPr>
+          <w:color w:val="FF0000"/>
+        </w:rPr>
+      </w:pPr>
+      <w:r>
+        <w:rPr>
+          <w:color w:val="FF0000"/>
+        </w:rPr>
+        <w:t>  .</w:t>
+      </w:r>
+      <w:proofErr w:type="spellStart"/>
+      <w:r>
+        <w:rPr>
+          <w:color w:val="FF0000"/>
+        </w:rPr>
+        <w:t>titulo_principal</w:t>
+      </w:r>
+      <w:proofErr w:type="spellEnd"/>
+      <w:r>
+        <w:rPr>
+          <w:color w:val="FF0000"/>
+        </w:rPr>
+        <w:t xml:space="preserve"> {</w:t>
+      </w:r>
+    </w:p>
+    <w:p>
+      <w:pPr>
+        <w:pStyle w:val="Sinespaciado"/>
+        <w:rPr>
+          <w:color w:val="FF0000"/>
+        </w:rPr>
+      </w:pPr>
+      <w:r>
+        <w:rPr>
+          <w:color w:val="FF0000"/>
+        </w:rPr>
+        <w:t xml:space="preserve">      </w:t>
+      </w:r>
+      <w:proofErr w:type="spellStart"/>
+      <w:r>
+        <w:rPr>
+          <w:color w:val="FF0000"/>
+        </w:rPr>
+        <w:t>margin-left</w:t>
+      </w:r>
+      <w:proofErr w:type="spellEnd"/>
+      <w:r>
+        <w:rPr>
+          <w:color w:val="FF0000"/>
+        </w:rPr>
+        <w:t>: 100px;</w:t>
+      </w:r>
+    </w:p>
+    <w:p>
+      <w:pPr>
+        <w:pStyle w:val="Sinespaciado"/>
+        <w:rPr>
+          <w:color w:val="FF0000"/>
+        </w:rPr>
+      </w:pPr>
+      <w:r>
+        <w:rPr>
+          <w:color w:val="FF0000"/>
+        </w:rPr>
+        <w:t xml:space="preserve">      </w:t>
+      </w:r>
+      <w:proofErr w:type="spellStart"/>
+      <w:r>
+        <w:rPr>
+          <w:color w:val="FF0000"/>
+        </w:rPr>
+        <w:t>margin-right</w:t>
+      </w:r>
+      <w:proofErr w:type="spellEnd"/>
+      <w:r>
+        <w:rPr>
+          <w:color w:val="FF0000"/>
+        </w:rPr>
+        <w:t>: 10px;</w:t>
+      </w:r>
+    </w:p>
+    <w:p>
+      <w:pPr>
+        <w:pStyle w:val="Sinespaciado"/>
+        <w:rPr>
+          <w:color w:val="FF0000"/>
+        </w:rPr>
+      </w:pPr>
+      <w:r>
+        <w:rPr>
+          <w:color w:val="FF0000"/>
+        </w:rPr>
+        <w:t xml:space="preserve">      </w:t>
+      </w:r>
+      <w:proofErr w:type="spellStart"/>
+      <w:r>
+        <w:rPr>
+          <w:color w:val="FF0000"/>
+        </w:rPr>
+        <w:t>font-size</w:t>
+      </w:r>
+      <w:proofErr w:type="spellEnd"/>
+      <w:r>
+        <w:rPr>
+          <w:color w:val="FF0000"/>
+        </w:rPr>
+        <w:t>: 25px;</w:t>
+      </w:r>
+    </w:p>
+    <w:p>
+      <w:pPr>
+        <w:pStyle w:val="Sinespaciado"/>
+        <w:rPr>
+          <w:color w:val="FF0000"/>
+        </w:rPr>
+      </w:pPr>
+      <w:r>
+        <w:rPr>
+          <w:color w:val="FF0000"/>
+        </w:rPr>
+        <w:t xml:space="preserve">      </w:t>
+      </w:r>
+      <w:proofErr w:type="spellStart"/>
+      <w:r>
+        <w:rPr>
+          <w:color w:val="FF0000"/>
+        </w:rPr>
+        <w:t>margin</w:t>
+      </w:r>
+      <w:proofErr w:type="spellEnd"/>
+      <w:r>
+        <w:rPr>
+          <w:color w:val="FF0000"/>
+        </w:rPr>
+        <w:t>-top: 30px;</w:t>
+      </w:r>
+    </w:p>
+    <w:p>
+      <w:pPr>
+        <w:pStyle w:val="Sinespaciado"/>
+        <w:rPr>
+          <w:color w:val="FF0000"/>
+        </w:rPr>
+      </w:pPr>
+      <w:r>
+        <w:rPr>
+          <w:color w:val="FF0000"/>
+        </w:rPr>
+        <w:t>  }</w:t>
+      </w:r>
+    </w:p>
+    <w:p>
+      <w:pPr>
+        <w:pStyle w:val="Sinespaciado"/>
+        <w:rPr>
+          <w:color w:val="FF0000"/>
+        </w:rPr>
+      </w:pPr>
+    </w:p>
+    <w:p>
+      <w:pPr>
+        <w:pStyle w:val="Sinespaciado"/>
+        <w:rPr>
+          <w:color w:val="FF0000"/>
+        </w:rPr>
+      </w:pPr>
+      <w:r>
+        <w:rPr>
+          <w:color w:val="FF0000"/>
+        </w:rPr>
+        <w:t xml:space="preserve">  .Logo </w:t>
+      </w:r>
+      <w:proofErr w:type="spellStart"/>
+      <w:r>
+        <w:rPr>
+          <w:color w:val="FF0000"/>
+        </w:rPr>
+        <w:t>img</w:t>
+      </w:r>
+      <w:proofErr w:type="spellEnd"/>
+      <w:r>
+        <w:rPr>
+          <w:color w:val="FF0000"/>
+        </w:rPr>
+        <w:t xml:space="preserve"> {</w:t>
+      </w:r>
+    </w:p>
+    <w:p>
+      <w:pPr>
+        <w:pStyle w:val="Sinespaciado"/>
+        <w:rPr>
+          <w:color w:val="FF0000"/>
+        </w:rPr>
+      </w:pPr>
+      <w:r>
+        <w:rPr>
+          <w:color w:val="FF0000"/>
+        </w:rPr>
+        <w:t xml:space="preserve">      </w:t>
+      </w:r>
+      <w:proofErr w:type="spellStart"/>
+      <w:r>
+        <w:rPr>
+          <w:color w:val="FF0000"/>
+        </w:rPr>
+        <w:t>width</w:t>
+      </w:r>
+      <w:proofErr w:type="spellEnd"/>
+      <w:r>
+        <w:rPr>
+          <w:color w:val="FF0000"/>
+        </w:rPr>
+        <w:t>: 130px;</w:t>
+      </w:r>
+    </w:p>
+    <w:p>
+      <w:pPr>
+        <w:pStyle w:val="Sinespaciado"/>
+        <w:rPr>
+          <w:color w:val="FF0000"/>
+        </w:rPr>
+      </w:pPr>
+      <w:r>
+        <w:rPr>
+          <w:color w:val="FF0000"/>
+        </w:rPr>
+        <w:t xml:space="preserve">      </w:t>
+      </w:r>
+      <w:proofErr w:type="spellStart"/>
+      <w:r>
+        <w:rPr>
+          <w:color w:val="FF0000"/>
+        </w:rPr>
+        <w:t>height</w:t>
+      </w:r>
+      <w:proofErr w:type="spellEnd"/>
+      <w:r>
+        <w:rPr>
+          <w:color w:val="FF0000"/>
+        </w:rPr>
+        <w:t>: auto;</w:t>
+      </w:r>
+    </w:p>
+    <w:p>
+      <w:pPr>
+        <w:pStyle w:val="Sinespaciado"/>
+        <w:rPr>
+          <w:color w:val="FF0000"/>
+        </w:rPr>
+      </w:pPr>
+      <w:r>
+        <w:rPr>
+          <w:color w:val="FF0000"/>
+        </w:rPr>
+        <w:t>  }</w:t>
+      </w:r>
+    </w:p>
+    <w:p>
+      <w:pPr>
+        <w:pStyle w:val="Sinespaciado"/>
+        <w:rPr>
+          <w:color w:val="FF0000"/>
+        </w:rPr>
+      </w:pPr>
+    </w:p>
+    <w:p>
+      <w:pPr>
+        <w:pStyle w:val="Sinespaciado"/>
+        <w:rPr>
+          <w:color w:val="FF0000"/>
+        </w:rPr>
+      </w:pPr>
+      <w:r>
+        <w:rPr>
+          <w:color w:val="FF0000"/>
+        </w:rPr>
+        <w:t>  .</w:t>
+      </w:r>
+      <w:proofErr w:type="spellStart"/>
+      <w:r>
+        <w:rPr>
+          <w:color w:val="FF0000"/>
+        </w:rPr>
+        <w:t>contenedor_general</w:t>
+      </w:r>
+      <w:proofErr w:type="spellEnd"/>
+      <w:r>
+        <w:rPr>
+          <w:color w:val="FF0000"/>
+        </w:rPr>
+        <w:t xml:space="preserve"> {</w:t>
+      </w:r>
+    </w:p>
+    <w:p>
+      <w:pPr>
+        <w:pStyle w:val="Sinespaciado"/>
+        <w:rPr>
+          <w:color w:val="FF0000"/>
+        </w:rPr>
+      </w:pPr>
+      <w:r>
+        <w:rPr>
+          <w:color w:val="FF0000"/>
+        </w:rPr>
+        <w:t xml:space="preserve">      </w:t>
+      </w:r>
+      <w:proofErr w:type="spellStart"/>
+      <w:r>
+        <w:rPr>
+          <w:color w:val="FF0000"/>
+        </w:rPr>
+        <w:t>padding</w:t>
+      </w:r>
+      <w:proofErr w:type="spellEnd"/>
+      <w:r>
+        <w:rPr>
+          <w:color w:val="FF0000"/>
+        </w:rPr>
+        <w:t>-top: 10px;</w:t>
+      </w:r>
+    </w:p>
+    <w:p>
+      <w:pPr>
+        <w:pStyle w:val="Sinespaciado"/>
+        <w:rPr>
+          <w:color w:val="FF0000"/>
+        </w:rPr>
+      </w:pPr>
+      <w:r>
+        <w:rPr>
+          <w:color w:val="FF0000"/>
+        </w:rPr>
+        <w:t xml:space="preserve">      </w:t>
+      </w:r>
+      <w:proofErr w:type="spellStart"/>
+      <w:r>
+        <w:rPr>
+          <w:color w:val="FF0000"/>
+        </w:rPr>
+        <w:t>margin</w:t>
+      </w:r>
+      <w:proofErr w:type="spellEnd"/>
+      <w:r>
+        <w:rPr>
+          <w:color w:val="FF0000"/>
+        </w:rPr>
+        <w:t>-bottom: 0;</w:t>
+      </w:r>
+    </w:p>
+    <w:p>
+      <w:pPr>
+        <w:pStyle w:val="Sinespaciado"/>
+        <w:rPr>
+          <w:color w:val="FF0000"/>
+        </w:rPr>
+      </w:pPr>
+      <w:r>
+        <w:rPr>
+          <w:color w:val="FF0000"/>
+        </w:rPr>
+        <w:t xml:space="preserve">      </w:t>
+      </w:r>
+      <w:proofErr w:type="spellStart"/>
+      <w:r>
+        <w:rPr>
+          <w:color w:val="FF0000"/>
+        </w:rPr>
+        <w:t>max-height</w:t>
+      </w:r>
+      <w:proofErr w:type="spellEnd"/>
+      <w:r>
+        <w:rPr>
+          <w:color w:val="FF0000"/>
+        </w:rPr>
+        <w:t>: 650px;</w:t>
+      </w:r>
+    </w:p>
+    <w:p>
+      <w:pPr>
+        <w:pStyle w:val="Sinespaciado"/>
+        <w:rPr>
+          <w:color w:val="FF0000"/>
+        </w:rPr>
+      </w:pPr>
+      <w:r>
+        <w:rPr>
+          <w:color w:val="FF0000"/>
+        </w:rPr>
+        <w:t>  }</w:t>
+      </w:r>
+    </w:p>
+    <w:p>
+      <w:pPr>
+        <w:pStyle w:val="Sinespaciado"/>
+        <w:rPr>
+          <w:color w:val="FF0000"/>
+        </w:rPr>
+      </w:pPr>
+    </w:p>
+    <w:p>
+      <w:pPr>
+        <w:pStyle w:val="Sinespaciado"/>
+        <w:rPr>
+          <w:color w:val="FF0000"/>
+        </w:rPr>
+      </w:pPr>
+      <w:r>
+        <w:rPr>
+          <w:color w:val="FF0000"/>
+        </w:rPr>
+        <w:t>  .contenedor {</w:t>
+      </w:r>
+    </w:p>
+    <w:p>
+      <w:pPr>
+        <w:pStyle w:val="Sinespaciado"/>
+        <w:rPr>
+          <w:color w:val="FF0000"/>
+        </w:rPr>
+      </w:pPr>
+      <w:r>
+        <w:rPr>
+          <w:color w:val="FF0000"/>
+        </w:rPr>
+        <w:t xml:space="preserve">      </w:t>
+      </w:r>
+      <w:proofErr w:type="spellStart"/>
+      <w:r>
+        <w:rPr>
+          <w:color w:val="FF0000"/>
+        </w:rPr>
+        <w:t>display</w:t>
+      </w:r>
+      <w:proofErr w:type="spellEnd"/>
+      <w:r>
+        <w:rPr>
+          <w:color w:val="FF0000"/>
+        </w:rPr>
+        <w:t xml:space="preserve">: </w:t>
+      </w:r>
+      <w:proofErr w:type="spellStart"/>
+      <w:r>
+        <w:rPr>
+          <w:color w:val="FF0000"/>
+        </w:rPr>
+        <w:t>flex</w:t>
+      </w:r>
+      <w:proofErr w:type="spellEnd"/>
+      <w:r>
+        <w:rPr>
+          <w:color w:val="FF0000"/>
+        </w:rPr>
+        <w:t>;</w:t>
+      </w:r>
+    </w:p>
+    <w:p>
+      <w:pPr>
+        <w:pStyle w:val="Sinespaciado"/>
+        <w:rPr>
+          <w:color w:val="FF0000"/>
+        </w:rPr>
+      </w:pPr>
+      <w:r>
+        <w:rPr>
+          <w:color w:val="FF0000"/>
+        </w:rPr>
+        <w:lastRenderedPageBreak/>
+        <w:t xml:space="preserve">      </w:t>
+      </w:r>
+      <w:proofErr w:type="spellStart"/>
+      <w:r>
+        <w:rPr>
+          <w:color w:val="FF0000"/>
+        </w:rPr>
+        <w:t>justify-content</w:t>
+      </w:r>
+      <w:proofErr w:type="spellEnd"/>
+      <w:r>
+        <w:rPr>
+          <w:color w:val="FF0000"/>
+        </w:rPr>
+        <w:t xml:space="preserve">: </w:t>
+      </w:r>
+      <w:proofErr w:type="spellStart"/>
+      <w:r>
+        <w:rPr>
+          <w:color w:val="FF0000"/>
+        </w:rPr>
+        <w:t>space-between</w:t>
+      </w:r>
+      <w:proofErr w:type="spellEnd"/>
+      <w:r>
+        <w:rPr>
+          <w:color w:val="FF0000"/>
+        </w:rPr>
+        <w:t>;</w:t>
+      </w:r>
+    </w:p>
+    <w:p>
+      <w:pPr>
+        <w:pStyle w:val="Sinespaciado"/>
+        <w:rPr>
+          <w:color w:val="FF0000"/>
+        </w:rPr>
+      </w:pPr>
+      <w:r>
+        <w:rPr>
+          <w:color w:val="FF0000"/>
+        </w:rPr>
+        <w:t>  }</w:t>
+      </w:r>
+    </w:p>
+    <w:p>
+      <w:pPr>
+        <w:pStyle w:val="Sinespaciado"/>
+        <w:rPr>
+          <w:color w:val="FF0000"/>
+        </w:rPr>
+      </w:pPr>
+    </w:p>
+    <w:p>
+      <w:pPr>
+        <w:pStyle w:val="Sinespaciado"/>
+        <w:rPr>
+          <w:color w:val="FF0000"/>
+        </w:rPr>
+      </w:pPr>
+      <w:r>
+        <w:rPr>
+          <w:color w:val="FF0000"/>
+        </w:rPr>
+        <w:t>  .</w:t>
+      </w:r>
+      <w:proofErr w:type="spellStart"/>
+      <w:r>
+        <w:rPr>
+          <w:color w:val="FF0000"/>
+        </w:rPr>
+        <w:t>columna_izquierda</w:t>
+      </w:r>
+      <w:proofErr w:type="spellEnd"/>
+      <w:r>
+        <w:rPr>
+          <w:color w:val="FF0000"/>
+        </w:rPr>
+        <w:t>, .</w:t>
+      </w:r>
+      <w:proofErr w:type="spellStart"/>
+      <w:r>
+        <w:rPr>
+          <w:color w:val="FF0000"/>
+        </w:rPr>
+        <w:t>columna_derecha</w:t>
+      </w:r>
+      <w:proofErr w:type="spellEnd"/>
+      <w:r>
+        <w:rPr>
+          <w:color w:val="FF0000"/>
+        </w:rPr>
+        <w:t xml:space="preserve"> {</w:t>
+      </w:r>
+    </w:p>
+    <w:p>
+      <w:pPr>
+        <w:pStyle w:val="Sinespaciado"/>
+        <w:rPr>
+          <w:color w:val="FF0000"/>
+        </w:rPr>
+      </w:pPr>
+      <w:r>
+        <w:rPr>
+          <w:color w:val="FF0000"/>
+        </w:rPr>
+        <w:t xml:space="preserve">      </w:t>
+      </w:r>
+      <w:proofErr w:type="spellStart"/>
+      <w:r>
+        <w:rPr>
+          <w:color w:val="FF0000"/>
+        </w:rPr>
+        <w:t>width</w:t>
+      </w:r>
+      <w:proofErr w:type="spellEnd"/>
+      <w:r>
+        <w:rPr>
+          <w:color w:val="FF0000"/>
+        </w:rPr>
+        <w:t>: 48%;</w:t>
+      </w:r>
+    </w:p>
+    <w:p>
+      <w:pPr>
+        <w:pStyle w:val="Sinespaciado"/>
+        <w:rPr>
+          <w:color w:val="FF0000"/>
+        </w:rPr>
+      </w:pPr>
+      <w:r>
+        <w:rPr>
+          <w:color w:val="FF0000"/>
+        </w:rPr>
+        <w:t>  }</w:t>
+      </w:r>
+    </w:p>
+    <w:p>
+      <w:pPr>
+        <w:pStyle w:val="Sinespaciado"/>
+        <w:rPr>
+          <w:color w:val="FF0000"/>
+        </w:rPr>
+      </w:pPr>
+    </w:p>
+    <w:p>
+      <w:pPr>
+        <w:pStyle w:val="Sinespaciado"/>
+        <w:rPr>
+          <w:color w:val="FF0000"/>
+        </w:rPr>
+      </w:pPr>
+      <w:r>
+        <w:rPr>
+          <w:color w:val="FF0000"/>
+        </w:rPr>
+        <w:t>  .</w:t>
+      </w:r>
+      <w:proofErr w:type="spellStart"/>
+      <w:r>
+        <w:rPr>
+          <w:color w:val="FF0000"/>
+        </w:rPr>
+        <w:t>parrafo_column_izquierda</w:t>
+      </w:r>
+      <w:proofErr w:type="spellEnd"/>
+      <w:r>
+        <w:rPr>
+          <w:color w:val="FF0000"/>
+        </w:rPr>
+        <w:t>, .</w:t>
+      </w:r>
+      <w:proofErr w:type="spellStart"/>
+      <w:r>
+        <w:rPr>
+          <w:color w:val="FF0000"/>
+        </w:rPr>
+        <w:t>parrafo_derecho</w:t>
+      </w:r>
+      <w:proofErr w:type="spellEnd"/>
+      <w:r>
+        <w:rPr>
+          <w:color w:val="FF0000"/>
+        </w:rPr>
+        <w:t xml:space="preserve"> {</w:t>
+      </w:r>
+    </w:p>
+    <w:p>
+      <w:pPr>
+        <w:pStyle w:val="Sinespaciado"/>
+        <w:rPr>
+          <w:color w:val="FF0000"/>
+        </w:rPr>
+      </w:pPr>
+      <w:r>
+        <w:rPr>
+          <w:color w:val="FF0000"/>
+        </w:rPr>
+        <w:t xml:space="preserve">      </w:t>
+      </w:r>
+      <w:proofErr w:type="spellStart"/>
+      <w:r>
+        <w:rPr>
+          <w:color w:val="FF0000"/>
+        </w:rPr>
+        <w:t>font-size</w:t>
+      </w:r>
+      <w:proofErr w:type="spellEnd"/>
+      <w:r>
+        <w:rPr>
+          <w:color w:val="FF0000"/>
+        </w:rPr>
+        <w:t>: 20px;</w:t>
+      </w:r>
+    </w:p>
+    <w:p>
+      <w:pPr>
+        <w:pStyle w:val="Sinespaciado"/>
+        <w:rPr>
+          <w:color w:val="FF0000"/>
+        </w:rPr>
+      </w:pPr>
+      <w:r>
+        <w:rPr>
+          <w:color w:val="FF0000"/>
+        </w:rPr>
+        <w:t>      line-</w:t>
+      </w:r>
+      <w:proofErr w:type="spellStart"/>
+      <w:r>
+        <w:rPr>
+          <w:color w:val="FF0000"/>
+        </w:rPr>
+        <w:t>height</w:t>
+      </w:r>
+      <w:proofErr w:type="spellEnd"/>
+      <w:r>
+        <w:rPr>
+          <w:color w:val="FF0000"/>
+        </w:rPr>
+        <w:t>: 1.6;</w:t>
+      </w:r>
+    </w:p>
+    <w:p>
+      <w:pPr>
+        <w:pStyle w:val="Sinespaciado"/>
+        <w:rPr>
+          <w:color w:val="FF0000"/>
+        </w:rPr>
+      </w:pPr>
+      <w:r>
+        <w:rPr>
+          <w:color w:val="FF0000"/>
+        </w:rPr>
+        <w:t>  }</w:t>
+      </w:r>
+    </w:p>
+    <w:p>
+      <w:pPr>
+        <w:pStyle w:val="Sinespaciado"/>
+        <w:rPr>
+          <w:color w:val="FF0000"/>
+        </w:rPr>
+      </w:pPr>
+    </w:p>
+    <w:p>
+      <w:pPr>
+        <w:pStyle w:val="Sinespaciado"/>
+        <w:rPr>
+          <w:color w:val="FF0000"/>
+        </w:rPr>
+      </w:pPr>
+      <w:r>
+        <w:rPr>
+          <w:color w:val="FF0000"/>
+        </w:rPr>
+        <w:t>  .</w:t>
+      </w:r>
+      <w:proofErr w:type="spellStart"/>
+      <w:r>
+        <w:rPr>
+          <w:color w:val="FF0000"/>
+        </w:rPr>
+        <w:t>valores_inferior</w:t>
+      </w:r>
+      <w:proofErr w:type="spellEnd"/>
+      <w:r>
+        <w:rPr>
+          <w:color w:val="FF0000"/>
+        </w:rPr>
+        <w:t xml:space="preserve"> {</w:t>
+      </w:r>
+    </w:p>
+    <w:p>
+      <w:pPr>
+        <w:pStyle w:val="Sinespaciado"/>
+        <w:rPr>
+          <w:color w:val="FF0000"/>
+        </w:rPr>
+      </w:pPr>
+      <w:r>
+        <w:rPr>
+          <w:color w:val="FF0000"/>
+        </w:rPr>
+        <w:t xml:space="preserve">      </w:t>
+      </w:r>
+      <w:proofErr w:type="spellStart"/>
+      <w:r>
+        <w:rPr>
+          <w:color w:val="FF0000"/>
+        </w:rPr>
+        <w:t>display</w:t>
+      </w:r>
+      <w:proofErr w:type="spellEnd"/>
+      <w:r>
+        <w:rPr>
+          <w:color w:val="FF0000"/>
+        </w:rPr>
+        <w:t xml:space="preserve">: </w:t>
+      </w:r>
+      <w:proofErr w:type="spellStart"/>
+      <w:r>
+        <w:rPr>
+          <w:color w:val="FF0000"/>
+        </w:rPr>
+        <w:t>flex</w:t>
+      </w:r>
+      <w:proofErr w:type="spellEnd"/>
+      <w:r>
+        <w:rPr>
+          <w:color w:val="FF0000"/>
+        </w:rPr>
+        <w:t>;</w:t>
+      </w:r>
+    </w:p>
+    <w:p>
+      <w:pPr>
+        <w:pStyle w:val="Sinespaciado"/>
+        <w:rPr>
+          <w:color w:val="FF0000"/>
+        </w:rPr>
+      </w:pPr>
+      <w:r>
+        <w:rPr>
+          <w:color w:val="FF0000"/>
+        </w:rPr>
+        <w:t xml:space="preserve">      </w:t>
+      </w:r>
+      <w:proofErr w:type="spellStart"/>
+      <w:r>
+        <w:rPr>
+          <w:color w:val="FF0000"/>
+        </w:rPr>
+        <w:t>justify-content</w:t>
+      </w:r>
+      <w:proofErr w:type="spellEnd"/>
+      <w:r>
+        <w:rPr>
+          <w:color w:val="FF0000"/>
+        </w:rPr>
+        <w:t xml:space="preserve">: </w:t>
+      </w:r>
+      <w:proofErr w:type="spellStart"/>
+      <w:r>
+        <w:rPr>
+          <w:color w:val="FF0000"/>
+        </w:rPr>
+        <w:t>space-between</w:t>
+      </w:r>
+      <w:proofErr w:type="spellEnd"/>
+      <w:r>
+        <w:rPr>
+          <w:color w:val="FF0000"/>
+        </w:rPr>
+        <w:t>;</w:t>
+      </w:r>
+    </w:p>
+    <w:p>
+      <w:pPr>
+        <w:pStyle w:val="Sinespaciado"/>
+        <w:rPr>
+          <w:color w:val="FF0000"/>
+        </w:rPr>
+      </w:pPr>
+      <w:r>
+        <w:rPr>
+          <w:color w:val="FF0000"/>
+        </w:rPr>
+        <w:t xml:space="preserve">      </w:t>
+      </w:r>
+      <w:proofErr w:type="spellStart"/>
+      <w:r>
+        <w:rPr>
+          <w:color w:val="FF0000"/>
+        </w:rPr>
+        <w:t>margin</w:t>
+      </w:r>
+      <w:proofErr w:type="spellEnd"/>
+      <w:r>
+        <w:rPr>
+          <w:color w:val="FF0000"/>
+        </w:rPr>
+        <w:t>-top: 20px;</w:t>
+      </w:r>
+    </w:p>
+    <w:p>
+      <w:pPr>
+        <w:pStyle w:val="Sinespaciado"/>
+        <w:rPr>
+          <w:color w:val="FF0000"/>
+        </w:rPr>
+      </w:pPr>
+      <w:r>
+        <w:rPr>
+          <w:color w:val="FF0000"/>
+        </w:rPr>
+        <w:t>  }</w:t>
+      </w:r>
+    </w:p>
+    <w:p>
+      <w:pPr>
+        <w:pStyle w:val="Sinespaciado"/>
+        <w:rPr>
+          <w:color w:val="FF0000"/>
+        </w:rPr>
+      </w:pPr>
+    </w:p>
+    <w:p>
+      <w:pPr>
+        <w:pStyle w:val="Sinespaciado"/>
+        <w:rPr>
+          <w:color w:val="FF0000"/>
+        </w:rPr>
+      </w:pPr>
+      <w:r>
+        <w:rPr>
+          <w:color w:val="FF0000"/>
+        </w:rPr>
+        <w:t>  .</w:t>
+      </w:r>
+      <w:proofErr w:type="spellStart"/>
+      <w:r>
+        <w:rPr>
+          <w:color w:val="FF0000"/>
+        </w:rPr>
+        <w:t>valores_inferior</w:t>
+      </w:r>
+      <w:proofErr w:type="spellEnd"/>
+      <w:r>
+        <w:rPr>
+          <w:color w:val="FF0000"/>
+        </w:rPr>
+        <w:t xml:space="preserve"> .</w:t>
+      </w:r>
+      <w:proofErr w:type="spellStart"/>
+      <w:r>
+        <w:rPr>
+          <w:color w:val="FF0000"/>
+        </w:rPr>
+        <w:t>container_agrupaciones</w:t>
+      </w:r>
+      <w:proofErr w:type="spellEnd"/>
+      <w:r>
+        <w:rPr>
+          <w:color w:val="FF0000"/>
+        </w:rPr>
+        <w:t>, .</w:t>
+      </w:r>
+      <w:proofErr w:type="spellStart"/>
+      <w:r>
+        <w:rPr>
+          <w:color w:val="FF0000"/>
+        </w:rPr>
+        <w:t>valores_inferior</w:t>
+      </w:r>
+      <w:proofErr w:type="spellEnd"/>
+      <w:r>
+        <w:rPr>
+          <w:color w:val="FF0000"/>
+        </w:rPr>
+        <w:t xml:space="preserve"> .container_agrupaciones2 {</w:t>
+      </w:r>
+    </w:p>
+    <w:p>
+      <w:pPr>
+        <w:pStyle w:val="Sinespaciado"/>
+        <w:rPr>
+          <w:color w:val="FF0000"/>
+        </w:rPr>
+      </w:pPr>
+      <w:r>
+        <w:rPr>
+          <w:color w:val="FF0000"/>
+        </w:rPr>
+        <w:t xml:space="preserve">      </w:t>
+      </w:r>
+      <w:proofErr w:type="spellStart"/>
+      <w:r>
+        <w:rPr>
+          <w:color w:val="FF0000"/>
+        </w:rPr>
+        <w:t>display</w:t>
+      </w:r>
+      <w:proofErr w:type="spellEnd"/>
+      <w:r>
+        <w:rPr>
+          <w:color w:val="FF0000"/>
+        </w:rPr>
+        <w:t xml:space="preserve">: </w:t>
+      </w:r>
+      <w:proofErr w:type="spellStart"/>
+      <w:r>
+        <w:rPr>
+          <w:color w:val="FF0000"/>
+        </w:rPr>
+        <w:t>flex</w:t>
+      </w:r>
+      <w:proofErr w:type="spellEnd"/>
+      <w:r>
+        <w:rPr>
+          <w:color w:val="FF0000"/>
+        </w:rPr>
+        <w:t>;</w:t>
+      </w:r>
+    </w:p>
+    <w:p>
+      <w:pPr>
+        <w:pStyle w:val="Sinespaciado"/>
+        <w:rPr>
+          <w:color w:val="FF0000"/>
+        </w:rPr>
+      </w:pPr>
+      <w:r>
+        <w:rPr>
+          <w:color w:val="FF0000"/>
+        </w:rPr>
+        <w:t xml:space="preserve">      </w:t>
+      </w:r>
+      <w:proofErr w:type="spellStart"/>
+      <w:r>
+        <w:rPr>
+          <w:color w:val="FF0000"/>
+        </w:rPr>
+        <w:t>flex-direction</w:t>
+      </w:r>
+      <w:proofErr w:type="spellEnd"/>
+      <w:r>
+        <w:rPr>
+          <w:color w:val="FF0000"/>
+        </w:rPr>
+        <w:t xml:space="preserve">: </w:t>
+      </w:r>
+      <w:proofErr w:type="spellStart"/>
+      <w:r>
+        <w:rPr>
+          <w:color w:val="FF0000"/>
+        </w:rPr>
+        <w:t>column</w:t>
+      </w:r>
+      <w:proofErr w:type="spellEnd"/>
+      <w:r>
+        <w:rPr>
+          <w:color w:val="FF0000"/>
+        </w:rPr>
+        <w:t>;</w:t>
+      </w:r>
+    </w:p>
+    <w:p>
+      <w:pPr>
+        <w:pStyle w:val="Sinespaciado"/>
+        <w:rPr>
+          <w:color w:val="FF0000"/>
+        </w:rPr>
+      </w:pPr>
+      <w:r>
+        <w:rPr>
+          <w:color w:val="FF0000"/>
+        </w:rPr>
+        <w:t xml:space="preserve">      </w:t>
+      </w:r>
+      <w:proofErr w:type="spellStart"/>
+      <w:r>
+        <w:rPr>
+          <w:color w:val="FF0000"/>
+        </w:rPr>
+        <w:t>align-items</w:t>
+      </w:r>
+      <w:proofErr w:type="spellEnd"/>
+      <w:r>
+        <w:rPr>
+          <w:color w:val="FF0000"/>
+        </w:rPr>
+        <w:t>: center;</w:t>
+      </w:r>
+    </w:p>
+    <w:p>
+      <w:pPr>
+        <w:pStyle w:val="Sinespaciado"/>
+        <w:rPr>
+          <w:color w:val="FF0000"/>
+        </w:rPr>
+      </w:pPr>
+      <w:r>
+        <w:rPr>
+          <w:color w:val="FF0000"/>
+        </w:rPr>
+        <w:t>  }</w:t>
+      </w:r>
+    </w:p>
+    <w:p>
+      <w:pPr>
+        <w:pStyle w:val="Sinespaciado"/>
+        <w:rPr>
+          <w:color w:val="FF0000"/>
+        </w:rPr>
+      </w:pPr>
+    </w:p>
+    <w:p>
+      <w:pPr>
+        <w:pStyle w:val="Sinespaciado"/>
+        <w:rPr>
+          <w:color w:val="FF0000"/>
+        </w:rPr>
+      </w:pPr>
+      <w:r>
+        <w:rPr>
+          <w:color w:val="FF0000"/>
+        </w:rPr>
+        <w:t>  .agrupación, .agrupación2 {</w:t>
+      </w:r>
+    </w:p>
+    <w:p>
+      <w:pPr>
+        <w:pStyle w:val="Sinespaciado"/>
+        <w:rPr>
+          <w:color w:val="FF0000"/>
+        </w:rPr>
+      </w:pPr>
+      <w:r>
+        <w:rPr>
+          <w:color w:val="FF0000"/>
+        </w:rPr>
+        <w:t xml:space="preserve">      </w:t>
+      </w:r>
+      <w:proofErr w:type="spellStart"/>
+      <w:r>
+        <w:rPr>
+          <w:color w:val="FF0000"/>
+        </w:rPr>
+        <w:t>display</w:t>
+      </w:r>
+      <w:proofErr w:type="spellEnd"/>
+      <w:r>
+        <w:rPr>
+          <w:color w:val="FF0000"/>
+        </w:rPr>
+        <w:t xml:space="preserve">: </w:t>
+      </w:r>
+      <w:proofErr w:type="spellStart"/>
+      <w:r>
+        <w:rPr>
+          <w:color w:val="FF0000"/>
+        </w:rPr>
+        <w:t>flex</w:t>
+      </w:r>
+      <w:proofErr w:type="spellEnd"/>
+      <w:r>
+        <w:rPr>
+          <w:color w:val="FF0000"/>
+        </w:rPr>
+        <w:t>;</w:t>
+      </w:r>
+    </w:p>
+    <w:p>
+      <w:pPr>
+        <w:pStyle w:val="Sinespaciado"/>
+        <w:rPr>
+          <w:color w:val="FF0000"/>
+        </w:rPr>
+      </w:pPr>
+      <w:r>
+        <w:rPr>
+          <w:color w:val="FF0000"/>
+        </w:rPr>
+        <w:t xml:space="preserve">      </w:t>
+      </w:r>
+      <w:proofErr w:type="spellStart"/>
+      <w:r>
+        <w:rPr>
+          <w:color w:val="FF0000"/>
+        </w:rPr>
+        <w:t>flex-direction</w:t>
+      </w:r>
+      <w:proofErr w:type="spellEnd"/>
+      <w:r>
+        <w:rPr>
+          <w:color w:val="FF0000"/>
+        </w:rPr>
+        <w:t xml:space="preserve">: </w:t>
+      </w:r>
+      <w:proofErr w:type="spellStart"/>
+      <w:r>
+        <w:rPr>
+          <w:color w:val="FF0000"/>
+        </w:rPr>
+        <w:t>column</w:t>
+      </w:r>
+      <w:proofErr w:type="spellEnd"/>
+      <w:r>
+        <w:rPr>
+          <w:color w:val="FF0000"/>
+        </w:rPr>
+        <w:t>;</w:t>
+      </w:r>
+    </w:p>
+    <w:p>
+      <w:pPr>
+        <w:pStyle w:val="Sinespaciado"/>
+        <w:rPr>
+          <w:color w:val="FF0000"/>
+        </w:rPr>
+      </w:pPr>
+      <w:r>
+        <w:rPr>
+          <w:color w:val="FF0000"/>
+        </w:rPr>
+        <w:t xml:space="preserve">      </w:t>
+      </w:r>
+      <w:proofErr w:type="spellStart"/>
+      <w:r>
+        <w:rPr>
+          <w:color w:val="FF0000"/>
+        </w:rPr>
+        <w:t>align-items</w:t>
+      </w:r>
+      <w:proofErr w:type="spellEnd"/>
+      <w:r>
+        <w:rPr>
+          <w:color w:val="FF0000"/>
+        </w:rPr>
+        <w:t>: center;</w:t>
+      </w:r>
+    </w:p>
+    <w:p>
+      <w:pPr>
+        <w:pStyle w:val="Sinespaciado"/>
+        <w:rPr>
+          <w:color w:val="FF0000"/>
+        </w:rPr>
+      </w:pPr>
+      <w:r>
+        <w:rPr>
+          <w:color w:val="FF0000"/>
+        </w:rPr>
+        <w:t>  }</w:t>
+      </w:r>
+    </w:p>
+    <w:p>
+      <w:pPr>
+        <w:pStyle w:val="Sinespaciado"/>
+        <w:rPr>
+          <w:color w:val="FF0000"/>
+        </w:rPr>
+      </w:pPr>
+    </w:p>
+    <w:p>
+      <w:pPr>
+        <w:pStyle w:val="Sinespaciado"/>
+        <w:rPr>
+          <w:color w:val="FF0000"/>
+        </w:rPr>
+      </w:pPr>
+      <w:r>
+        <w:rPr>
+          <w:color w:val="FF0000"/>
+        </w:rPr>
+        <w:t>  .container_grupo3, .container_grupo3_2 {</w:t>
+      </w:r>
+    </w:p>
+    <w:p>
+      <w:pPr>
+        <w:pStyle w:val="Sinespaciado"/>
+        <w:rPr>
+          <w:color w:val="FF0000"/>
+        </w:rPr>
+      </w:pPr>
+      <w:r>
+        <w:rPr>
+          <w:color w:val="FF0000"/>
+        </w:rPr>
+        <w:t xml:space="preserve">      </w:t>
+      </w:r>
+      <w:proofErr w:type="spellStart"/>
+      <w:r>
+        <w:rPr>
+          <w:color w:val="FF0000"/>
+        </w:rPr>
+        <w:t>display</w:t>
+      </w:r>
+      <w:proofErr w:type="spellEnd"/>
+      <w:r>
+        <w:rPr>
+          <w:color w:val="FF0000"/>
+        </w:rPr>
+        <w:t xml:space="preserve">: </w:t>
+      </w:r>
+      <w:proofErr w:type="spellStart"/>
+      <w:r>
+        <w:rPr>
+          <w:color w:val="FF0000"/>
+        </w:rPr>
+        <w:t>flex</w:t>
+      </w:r>
+      <w:proofErr w:type="spellEnd"/>
+      <w:r>
+        <w:rPr>
+          <w:color w:val="FF0000"/>
+        </w:rPr>
+        <w:t>;</w:t>
+      </w:r>
+    </w:p>
+    <w:p>
+      <w:pPr>
+        <w:pStyle w:val="Sinespaciado"/>
+        <w:rPr>
+          <w:color w:val="FF0000"/>
+        </w:rPr>
+      </w:pPr>
+      <w:r>
+        <w:rPr>
+          <w:color w:val="FF0000"/>
+        </w:rPr>
+        <w:t xml:space="preserve">      </w:t>
+      </w:r>
+      <w:proofErr w:type="spellStart"/>
+      <w:r>
+        <w:rPr>
+          <w:color w:val="FF0000"/>
+        </w:rPr>
+        <w:t>flex-direction</w:t>
+      </w:r>
+      <w:proofErr w:type="spellEnd"/>
+      <w:r>
+        <w:rPr>
+          <w:color w:val="FF0000"/>
+        </w:rPr>
+        <w:t xml:space="preserve">: </w:t>
+      </w:r>
+      <w:proofErr w:type="spellStart"/>
+      <w:r>
+        <w:rPr>
+          <w:color w:val="FF0000"/>
+        </w:rPr>
+        <w:t>column</w:t>
+      </w:r>
+      <w:proofErr w:type="spellEnd"/>
+      <w:r>
+        <w:rPr>
+          <w:color w:val="FF0000"/>
+        </w:rPr>
+        <w:t>;</w:t>
+      </w:r>
+    </w:p>
+    <w:p>
+      <w:pPr>
+        <w:pStyle w:val="Sinespaciado"/>
+        <w:rPr>
+          <w:color w:val="FF0000"/>
+        </w:rPr>
+      </w:pPr>
+      <w:r>
+        <w:rPr>
+          <w:color w:val="FF0000"/>
+        </w:rPr>
+        <w:t xml:space="preserve">      </w:t>
+      </w:r>
+      <w:proofErr w:type="spellStart"/>
+      <w:r>
+        <w:rPr>
+          <w:color w:val="FF0000"/>
+        </w:rPr>
+        <w:t>align-items</w:t>
+      </w:r>
+      <w:proofErr w:type="spellEnd"/>
+      <w:r>
+        <w:rPr>
+          <w:color w:val="FF0000"/>
+        </w:rPr>
+        <w:t>: center;</w:t>
+      </w:r>
+    </w:p>
+    <w:p>
+      <w:pPr>
+        <w:pStyle w:val="Sinespaciado"/>
+        <w:rPr>
+          <w:color w:val="FF0000"/>
+        </w:rPr>
+      </w:pPr>
+      <w:r>
+        <w:rPr>
+          <w:color w:val="FF0000"/>
+        </w:rPr>
+        <w:t>  }</w:t>
+      </w:r>
+    </w:p>
+    <w:p>
+      <w:pPr>
+        <w:pStyle w:val="Sinespaciado"/>
+        <w:rPr>
+          <w:color w:val="FF0000"/>
+        </w:rPr>
+      </w:pPr>
+    </w:p>
+    <w:p>
+      <w:pPr>
+        <w:pStyle w:val="Sinespaciado"/>
+        <w:rPr>
+          <w:color w:val="FF0000"/>
+        </w:rPr>
+      </w:pPr>
+      <w:r>
+        <w:rPr>
+          <w:color w:val="FF0000"/>
+        </w:rPr>
+        <w:t>  .</w:t>
+      </w:r>
+      <w:proofErr w:type="spellStart"/>
+      <w:r>
+        <w:rPr>
+          <w:color w:val="FF0000"/>
+        </w:rPr>
+        <w:t>boton</w:t>
+      </w:r>
+      <w:proofErr w:type="spellEnd"/>
+      <w:r>
+        <w:rPr>
+          <w:color w:val="FF0000"/>
+        </w:rPr>
+        <w:t xml:space="preserve"> {</w:t>
+      </w:r>
+    </w:p>
+    <w:p>
+      <w:pPr>
+        <w:pStyle w:val="Sinespaciado"/>
+        <w:rPr>
+          <w:color w:val="FF0000"/>
+        </w:rPr>
+      </w:pPr>
+      <w:r>
+        <w:rPr>
+          <w:color w:val="FF0000"/>
+        </w:rPr>
+        <w:t xml:space="preserve">      </w:t>
+      </w:r>
+      <w:proofErr w:type="spellStart"/>
+      <w:r>
+        <w:rPr>
+          <w:color w:val="FF0000"/>
+        </w:rPr>
+        <w:t>padding</w:t>
+      </w:r>
+      <w:proofErr w:type="spellEnd"/>
+      <w:r>
+        <w:rPr>
+          <w:color w:val="FF0000"/>
+        </w:rPr>
+        <w:t>: 10px 20px;</w:t>
+      </w:r>
+    </w:p>
+    <w:p>
+      <w:pPr>
+        <w:pStyle w:val="Sinespaciado"/>
+        <w:rPr>
+          <w:color w:val="FF0000"/>
+        </w:rPr>
+      </w:pPr>
+      <w:r>
+        <w:rPr>
+          <w:color w:val="FF0000"/>
+        </w:rPr>
+        <w:t xml:space="preserve">      </w:t>
+      </w:r>
+      <w:proofErr w:type="spellStart"/>
+      <w:r>
+        <w:rPr>
+          <w:color w:val="FF0000"/>
+        </w:rPr>
+        <w:t>background</w:t>
+      </w:r>
+      <w:proofErr w:type="spellEnd"/>
+      <w:r>
+        <w:rPr>
+          <w:color w:val="FF0000"/>
+        </w:rPr>
+        <w:t>-color: #4CAF50;</w:t>
+      </w:r>
+    </w:p>
+    <w:p>
+      <w:pPr>
+        <w:pStyle w:val="Sinespaciado"/>
+        <w:rPr>
+          <w:color w:val="FF0000"/>
+        </w:rPr>
+      </w:pPr>
+      <w:r>
+        <w:rPr>
+          <w:color w:val="FF0000"/>
+        </w:rPr>
+        <w:t xml:space="preserve">      </w:t>
+      </w:r>
+      <w:proofErr w:type="spellStart"/>
+      <w:r>
+        <w:rPr>
+          <w:color w:val="FF0000"/>
+        </w:rPr>
+        <w:t>border</w:t>
+      </w:r>
+      <w:proofErr w:type="spellEnd"/>
+      <w:r>
+        <w:rPr>
+          <w:color w:val="FF0000"/>
+        </w:rPr>
+        <w:t xml:space="preserve">: </w:t>
+      </w:r>
+      <w:proofErr w:type="spellStart"/>
+      <w:r>
+        <w:rPr>
+          <w:color w:val="FF0000"/>
+        </w:rPr>
+        <w:t>none</w:t>
+      </w:r>
+      <w:proofErr w:type="spellEnd"/>
+      <w:r>
+        <w:rPr>
+          <w:color w:val="FF0000"/>
+        </w:rPr>
+        <w:t>;</w:t>
+      </w:r>
+    </w:p>
+    <w:p>
+      <w:pPr>
+        <w:pStyle w:val="Sinespaciado"/>
+        <w:rPr>
+          <w:color w:val="FF0000"/>
+        </w:rPr>
+      </w:pPr>
+      <w:r>
+        <w:rPr>
+          <w:color w:val="FF0000"/>
+        </w:rPr>
+        <w:t xml:space="preserve">      color: </w:t>
+      </w:r>
+      <w:proofErr w:type="spellStart"/>
+      <w:r>
+        <w:rPr>
+          <w:color w:val="FF0000"/>
+        </w:rPr>
+        <w:t>white</w:t>
+      </w:r>
+      <w:proofErr w:type="spellEnd"/>
+      <w:r>
+        <w:rPr>
+          <w:color w:val="FF0000"/>
+        </w:rPr>
+        <w:t>;</w:t>
+      </w:r>
+    </w:p>
+    <w:p>
+      <w:pPr>
+        <w:pStyle w:val="Sinespaciado"/>
+        <w:rPr>
+          <w:color w:val="FF0000"/>
+        </w:rPr>
+      </w:pPr>
+      <w:r>
+        <w:rPr>
+          <w:color w:val="FF0000"/>
+        </w:rPr>
+        <w:t>      cursor: pointer;</w:t>
+      </w:r>
+    </w:p>
+    <w:p>
+      <w:pPr>
+        <w:pStyle w:val="Sinespaciado"/>
+        <w:rPr>
+          <w:color w:val="FF0000"/>
+        </w:rPr>
+      </w:pPr>
+      <w:r>
+        <w:rPr>
+          <w:color w:val="FF0000"/>
+        </w:rPr>
+        <w:t xml:space="preserve">      </w:t>
+      </w:r>
+      <w:proofErr w:type="spellStart"/>
+      <w:r>
+        <w:rPr>
+          <w:color w:val="FF0000"/>
+        </w:rPr>
+        <w:t>margin</w:t>
+      </w:r>
+      <w:proofErr w:type="spellEnd"/>
+      <w:r>
+        <w:rPr>
+          <w:color w:val="FF0000"/>
+        </w:rPr>
+        <w:t>: 20px 0;</w:t>
+      </w:r>
+    </w:p>
+    <w:p>
+      <w:pPr>
+        <w:pStyle w:val="Sinespaciado"/>
+        <w:rPr>
+          <w:color w:val="FF0000"/>
+        </w:rPr>
+      </w:pPr>
+      <w:r>
+        <w:rPr>
+          <w:color w:val="FF0000"/>
+        </w:rPr>
+        <w:t>  }</w:t>
+      </w:r>
+    </w:p>
+    <w:p>
+      <w:pPr>
+        <w:pStyle w:val="Sinespaciado"/>
+        <w:rPr>
+          <w:color w:val="FF0000"/>
+        </w:rPr>
+      </w:pPr>
+    </w:p>
+    <w:p>
+      <w:pPr>
+        <w:pStyle w:val="Sinespaciado"/>
+        <w:rPr>
+          <w:color w:val="FF0000"/>
+        </w:rPr>
+      </w:pPr>
+      <w:r>
+        <w:rPr>
+          <w:color w:val="FF0000"/>
+        </w:rPr>
+        <w:t>  .</w:t>
+      </w:r>
+      <w:proofErr w:type="spellStart"/>
+      <w:r>
+        <w:rPr>
+          <w:color w:val="FF0000"/>
+        </w:rPr>
+        <w:t>boton:hover</w:t>
+      </w:r>
+      <w:proofErr w:type="spellEnd"/>
+      <w:r>
+        <w:rPr>
+          <w:color w:val="FF0000"/>
+        </w:rPr>
+        <w:t xml:space="preserve"> {</w:t>
+      </w:r>
+    </w:p>
+    <w:p>
+      <w:pPr>
+        <w:pStyle w:val="Sinespaciado"/>
+        <w:rPr>
+          <w:color w:val="FF0000"/>
+        </w:rPr>
+      </w:pPr>
+      <w:r>
+        <w:rPr>
+          <w:color w:val="FF0000"/>
+        </w:rPr>
+        <w:t xml:space="preserve">      </w:t>
+      </w:r>
+      <w:proofErr w:type="spellStart"/>
+      <w:r>
+        <w:rPr>
+          <w:color w:val="FF0000"/>
+        </w:rPr>
+        <w:t>background</w:t>
+      </w:r>
+      <w:proofErr w:type="spellEnd"/>
+      <w:r>
+        <w:rPr>
+          <w:color w:val="FF0000"/>
+        </w:rPr>
+        <w:t>-color: #45a049;</w:t>
+      </w:r>
+    </w:p>
+    <w:p>
+      <w:pPr>
+        <w:pStyle w:val="Sinespaciado"/>
+        <w:rPr>
+          <w:color w:val="FF0000"/>
+        </w:rPr>
+      </w:pPr>
+      <w:r>
+        <w:rPr>
+          <w:color w:val="FF0000"/>
+        </w:rPr>
+        <w:t>  }</w:t>
+      </w:r>
+    </w:p>
+    <w:p>
+      <w:pPr>
+        <w:pStyle w:val="Sinespaciado"/>
+        <w:rPr>
+          <w:color w:val="FF0000"/>
+        </w:rPr>
+      </w:pPr>
+      <w:r>
+        <w:rPr>
+          <w:color w:val="FF0000"/>
+        </w:rPr>
+        <w:t>}</w:t>
+      </w:r>
+    </w:p>
+    <w:p>
+      <w:pPr>
+        <w:pStyle w:val="Sinespaciado"/>
+        <w:rPr>
+          <w:color w:val="FF0000"/>
+        </w:rPr>
+      </w:pPr>
     </w:p>
     <w:p>
       <w:pPr>

</xml_diff>